<commit_message>
doc: Sistemas distribuido pronto
</commit_message>
<xml_diff>
--- a/Sistemas Distribuidos.docx
+++ b/Sistemas Distribuidos.docx
@@ -1,6 +1,6 @@
 
 <file path=word/document.xml><?xml version="1.0" encoding="utf-8"?>
-<w:document xmlns:wpc="http://schemas.microsoft.com/office/word/2010/wordprocessingCanvas" xmlns:mc="http://schemas.openxmlformats.org/markup-compatibility/2006" xmlns:o="urn:schemas-microsoft-com:office:office" xmlns:r="http://schemas.openxmlformats.org/officeDocument/2006/relationships" xmlns:m="http://schemas.openxmlformats.org/officeDocument/2006/math" xmlns:v="urn:schemas-microsoft-com:vml" xmlns:wp14="http://schemas.microsoft.com/office/word/2010/wordprocessingDrawing" xmlns:wp="http://schemas.openxmlformats.org/drawingml/2006/wordprocessingDrawing" xmlns:w10="urn:schemas-microsoft-com:office:word" xmlns:w="http://schemas.openxmlformats.org/wordprocessingml/2006/main" xmlns:w14="http://schemas.microsoft.com/office/word/2010/wordml" xmlns:w15="http://schemas.microsoft.com/office/word/2012/wordml" xmlns:wpg="http://schemas.microsoft.com/office/word/2010/wordprocessingGroup" xmlns:wpi="http://schemas.microsoft.com/office/word/2010/wordprocessingInk" xmlns:wne="http://schemas.microsoft.com/office/word/2006/wordml" xmlns:wps="http://schemas.microsoft.com/office/word/2010/wordprocessingShape" mc:Ignorable="w14 w15 wp14">
+<w:document xmlns:wpc="http://schemas.microsoft.com/office/word/2010/wordprocessingCanvas" xmlns:cx="http://schemas.microsoft.com/office/drawing/2014/chartex" xmlns:cx1="http://schemas.microsoft.com/office/drawing/2015/9/8/chartex" xmlns:cx2="http://schemas.microsoft.com/office/drawing/2015/10/21/chartex" xmlns:cx3="http://schemas.microsoft.com/office/drawing/2016/5/9/chartex" xmlns:cx4="http://schemas.microsoft.com/office/drawing/2016/5/10/chartex" xmlns:cx5="http://schemas.microsoft.com/office/drawing/2016/5/11/chartex" xmlns:cx6="http://schemas.microsoft.com/office/drawing/2016/5/12/chartex" xmlns:cx7="http://schemas.microsoft.com/office/drawing/2016/5/13/chartex" xmlns:cx8="http://schemas.microsoft.com/office/drawing/2016/5/14/chartex" xmlns:mc="http://schemas.openxmlformats.org/markup-compatibility/2006" xmlns:aink="http://schemas.microsoft.com/office/drawing/2016/ink" xmlns:am3d="http://schemas.microsoft.com/office/drawing/2017/model3d" xmlns:o="urn:schemas-microsoft-com:office:office" xmlns:oel="http://schemas.microsoft.com/office/2019/extlst" xmlns:r="http://schemas.openxmlformats.org/officeDocument/2006/relationships" xmlns:m="http://schemas.openxmlformats.org/officeDocument/2006/math" xmlns:v="urn:schemas-microsoft-com:vml" xmlns:wp14="http://schemas.microsoft.com/office/word/2010/wordprocessingDrawing" xmlns:wp="http://schemas.openxmlformats.org/drawingml/2006/wordprocessingDrawing" xmlns:w10="urn:schemas-microsoft-com:office:word" xmlns:w="http://schemas.openxmlformats.org/wordprocessingml/2006/main" xmlns:w14="http://schemas.microsoft.com/office/word/2010/wordml" xmlns:w15="http://schemas.microsoft.com/office/word/2012/wordml" xmlns:w16cex="http://schemas.microsoft.com/office/word/2018/wordml/cex" xmlns:w16cid="http://schemas.microsoft.com/office/word/2016/wordml/cid" xmlns:w16="http://schemas.microsoft.com/office/word/2018/wordml" xmlns:w16sdtdh="http://schemas.microsoft.com/office/word/2020/wordml/sdtdatahash" xmlns:w16se="http://schemas.microsoft.com/office/word/2015/wordml/symex" xmlns:wpg="http://schemas.microsoft.com/office/word/2010/wordprocessingGroup" xmlns:wpi="http://schemas.microsoft.com/office/word/2010/wordprocessingInk" xmlns:wne="http://schemas.microsoft.com/office/word/2006/wordml" xmlns:wps="http://schemas.microsoft.com/office/word/2010/wordprocessingShape" mc:Ignorable="w14 w15 w16se w16cid w16 w16cex w16sdtdh wp14">
   <w:body>
     <w:p>
       <w:pPr>
@@ -755,47 +755,7 @@
           <w:szCs w:val="24"/>
           <w:lang w:eastAsia="pt-BR"/>
         </w:rPr>
-        <w:t xml:space="preserve">Um sistema é classificado como escalável, se perante um significativo </w:t>
-      </w:r>
-      <w:r>
-        <w:rPr>
-          <w:rFonts w:ascii="Times New Roman" w:eastAsia="Times New Roman" w:hAnsi="Times New Roman" w:cs="Times New Roman"/>
-          <w:bCs/>
-          <w:sz w:val="24"/>
-          <w:szCs w:val="24"/>
-          <w:lang w:eastAsia="pt-BR"/>
-        </w:rPr>
-        <w:t>número</w:t>
-      </w:r>
-      <w:r>
-        <w:rPr>
-          <w:rFonts w:ascii="Times New Roman" w:eastAsia="Times New Roman" w:hAnsi="Times New Roman" w:cs="Times New Roman"/>
-          <w:bCs/>
-          <w:sz w:val="24"/>
-          <w:szCs w:val="24"/>
-          <w:lang w:eastAsia="pt-BR"/>
-        </w:rPr>
-        <w:t xml:space="preserve"> de recursos e </w:t>
-      </w:r>
-      <w:r>
-        <w:rPr>
-          <w:rFonts w:ascii="Times New Roman" w:eastAsia="Times New Roman" w:hAnsi="Times New Roman" w:cs="Times New Roman"/>
-          <w:bCs/>
-          <w:sz w:val="24"/>
-          <w:szCs w:val="24"/>
-          <w:lang w:eastAsia="pt-BR"/>
-        </w:rPr>
-        <w:t>usuários</w:t>
-      </w:r>
-      <w:r>
-        <w:rPr>
-          <w:rFonts w:ascii="Times New Roman" w:eastAsia="Times New Roman" w:hAnsi="Times New Roman" w:cs="Times New Roman"/>
-          <w:bCs/>
-          <w:sz w:val="24"/>
-          <w:szCs w:val="24"/>
-          <w:lang w:eastAsia="pt-BR"/>
-        </w:rPr>
-        <w:t xml:space="preserve"> ele permanece eficiente. </w:t>
+        <w:t xml:space="preserve">Um sistema é classificado como escalável, se perante um significativo número de recursos e usuários ele permanece eficiente. </w:t>
       </w:r>
       <w:proofErr w:type="spellStart"/>
       <w:r>
@@ -912,107 +872,153 @@
           <w:szCs w:val="24"/>
           <w:lang w:eastAsia="pt-BR"/>
         </w:rPr>
-        <w:t>s práticas de programação, com algoritmos otimizados. Em relação ao banco de dados, existem rotinas de manutenção e criação de índices.</w:t>
-      </w:r>
-      <w:r>
-        <w:rPr>
-          <w:rFonts w:ascii="Times New Roman" w:eastAsia="Times New Roman" w:hAnsi="Times New Roman" w:cs="Times New Roman"/>
-          <w:bCs/>
-          <w:sz w:val="24"/>
-          <w:szCs w:val="24"/>
-          <w:lang w:eastAsia="pt-BR"/>
-        </w:rPr>
-        <w:t xml:space="preserve"> Outra formar possível para aprimorar a escalabilidade é a utilização de serviços </w:t>
+        <w:t xml:space="preserve">s práticas de programação, com algoritmos otimizados. Em relação ao banco de dados, existem rotinas de manutenção e criação de índices. Outra formar possível para aprimorar a escalabilidade é a utilização de serviços </w:t>
+      </w:r>
+      <w:r>
+        <w:rPr>
+          <w:rFonts w:ascii="Times New Roman" w:eastAsia="Times New Roman" w:hAnsi="Times New Roman" w:cs="Times New Roman"/>
+          <w:bCs/>
+          <w:i/>
+          <w:sz w:val="24"/>
+          <w:szCs w:val="24"/>
+          <w:lang w:eastAsia="pt-BR"/>
+        </w:rPr>
+        <w:t>Cloud</w:t>
+      </w:r>
+      <w:r>
+        <w:rPr>
+          <w:rFonts w:ascii="Times New Roman" w:eastAsia="Times New Roman" w:hAnsi="Times New Roman" w:cs="Times New Roman"/>
+          <w:bCs/>
+          <w:sz w:val="24"/>
+          <w:szCs w:val="24"/>
+          <w:lang w:eastAsia="pt-BR"/>
+        </w:rPr>
+        <w:t xml:space="preserve">, entretanto, essa aplicação ainda não definiu se irá utiliza-lo. </w:t>
+      </w:r>
+    </w:p>
+    <w:p>
+      <w:pPr>
+        <w:spacing w:after="240" w:line="360" w:lineRule="auto"/>
+        <w:jc w:val="both"/>
+        <w:rPr>
+          <w:rFonts w:ascii="Times New Roman" w:eastAsia="Times New Roman" w:hAnsi="Times New Roman" w:cs="Times New Roman"/>
+          <w:bCs/>
+          <w:sz w:val="24"/>
+          <w:lang w:eastAsia="pt-BR"/>
+        </w:rPr>
+      </w:pPr>
+    </w:p>
+    <w:p>
+      <w:pPr>
+        <w:spacing w:after="240" w:line="360" w:lineRule="auto"/>
+        <w:jc w:val="both"/>
+        <w:rPr>
+          <w:rFonts w:ascii="Times New Roman" w:eastAsia="Times New Roman" w:hAnsi="Times New Roman" w:cs="Times New Roman"/>
+          <w:bCs/>
+          <w:sz w:val="24"/>
+          <w:lang w:eastAsia="pt-BR"/>
+        </w:rPr>
+      </w:pPr>
+      <w:r>
+        <w:rPr>
+          <w:rFonts w:ascii="Times New Roman" w:eastAsia="Times New Roman" w:hAnsi="Times New Roman" w:cs="Times New Roman"/>
+          <w:bCs/>
+          <w:sz w:val="24"/>
+          <w:lang w:eastAsia="pt-BR"/>
+        </w:rPr>
+        <w:t>6.5.1.3 Abertura</w:t>
+      </w:r>
+    </w:p>
+    <w:p>
+      <w:pPr>
+        <w:spacing w:after="240" w:line="360" w:lineRule="auto"/>
+        <w:jc w:val="both"/>
+        <w:rPr>
+          <w:rFonts w:ascii="Times New Roman" w:eastAsia="Times New Roman" w:hAnsi="Times New Roman" w:cs="Times New Roman"/>
+          <w:bCs/>
+          <w:sz w:val="24"/>
+          <w:szCs w:val="24"/>
+          <w:lang w:eastAsia="pt-BR"/>
+        </w:rPr>
+      </w:pPr>
+      <w:r>
+        <w:rPr>
+          <w:rFonts w:ascii="Times New Roman" w:eastAsia="Times New Roman" w:hAnsi="Times New Roman" w:cs="Times New Roman"/>
+          <w:bCs/>
+          <w:sz w:val="24"/>
+          <w:szCs w:val="24"/>
+          <w:lang w:eastAsia="pt-BR"/>
+        </w:rPr>
+        <w:t xml:space="preserve">De acordo com </w:t>
       </w:r>
       <w:proofErr w:type="spellStart"/>
       <w:r>
         <w:rPr>
           <w:rFonts w:ascii="Times New Roman" w:eastAsia="Times New Roman" w:hAnsi="Times New Roman" w:cs="Times New Roman"/>
           <w:bCs/>
+          <w:sz w:val="24"/>
+          <w:szCs w:val="24"/>
+          <w:lang w:eastAsia="pt-BR"/>
+        </w:rPr>
+        <w:t>Tanenbaum</w:t>
+      </w:r>
+      <w:proofErr w:type="spellEnd"/>
+      <w:r>
+        <w:rPr>
+          <w:rFonts w:ascii="Times New Roman" w:eastAsia="Times New Roman" w:hAnsi="Times New Roman" w:cs="Times New Roman"/>
+          <w:bCs/>
+          <w:sz w:val="24"/>
+          <w:szCs w:val="24"/>
+          <w:lang w:eastAsia="pt-BR"/>
+        </w:rPr>
+        <w:t xml:space="preserve"> e Steen (2007, p.4), um sistema distribuído aberto é um sistema que oferece serviços de acordo com regras padronizadas que descrevem a sintaxe e a semântica desses serviços. No caso de sistemas distribuídos, em geral os serviços são especificados por meio de interfaces, que costumam ser descritas em uma linguagem de definição de interface (</w:t>
+      </w:r>
+      <w:r>
+        <w:rPr>
+          <w:rFonts w:ascii="Times New Roman" w:eastAsia="Times New Roman" w:hAnsi="Times New Roman" w:cs="Times New Roman"/>
+          <w:bCs/>
           <w:i/>
           <w:sz w:val="24"/>
           <w:szCs w:val="24"/>
           <w:lang w:eastAsia="pt-BR"/>
         </w:rPr>
-        <w:t>Cloud</w:t>
+        <w:t xml:space="preserve">Interface </w:t>
+      </w:r>
+      <w:proofErr w:type="spellStart"/>
+      <w:r>
+        <w:rPr>
+          <w:rFonts w:ascii="Times New Roman" w:eastAsia="Times New Roman" w:hAnsi="Times New Roman" w:cs="Times New Roman"/>
+          <w:bCs/>
+          <w:i/>
+          <w:sz w:val="24"/>
+          <w:szCs w:val="24"/>
+          <w:lang w:eastAsia="pt-BR"/>
+        </w:rPr>
+        <w:t>Definition</w:t>
       </w:r>
       <w:proofErr w:type="spellEnd"/>
       <w:r>
         <w:rPr>
           <w:rFonts w:ascii="Times New Roman" w:eastAsia="Times New Roman" w:hAnsi="Times New Roman" w:cs="Times New Roman"/>
           <w:bCs/>
-          <w:sz w:val="24"/>
-          <w:szCs w:val="24"/>
-          <w:lang w:eastAsia="pt-BR"/>
-        </w:rPr>
-        <w:t xml:space="preserve">, entretanto, essa aplicação ainda não definiu se irá utiliza-lo. </w:t>
-      </w:r>
-    </w:p>
-    <w:p>
-      <w:pPr>
-        <w:spacing w:after="240" w:line="360" w:lineRule="auto"/>
-        <w:jc w:val="both"/>
-        <w:rPr>
-          <w:rFonts w:ascii="Times New Roman" w:eastAsia="Times New Roman" w:hAnsi="Times New Roman" w:cs="Times New Roman"/>
-          <w:bCs/>
-          <w:sz w:val="24"/>
-          <w:lang w:eastAsia="pt-BR"/>
-        </w:rPr>
-      </w:pPr>
-    </w:p>
-    <w:p>
-      <w:pPr>
-        <w:spacing w:after="240" w:line="360" w:lineRule="auto"/>
-        <w:jc w:val="both"/>
-        <w:rPr>
-          <w:rFonts w:ascii="Times New Roman" w:eastAsia="Times New Roman" w:hAnsi="Times New Roman" w:cs="Times New Roman"/>
-          <w:bCs/>
-          <w:sz w:val="24"/>
-          <w:lang w:eastAsia="pt-BR"/>
-        </w:rPr>
-      </w:pPr>
-      <w:r>
-        <w:rPr>
-          <w:rFonts w:ascii="Times New Roman" w:eastAsia="Times New Roman" w:hAnsi="Times New Roman" w:cs="Times New Roman"/>
-          <w:bCs/>
-          <w:sz w:val="24"/>
-          <w:lang w:eastAsia="pt-BR"/>
-        </w:rPr>
-        <w:t>6.5.1.3 Abertura</w:t>
-      </w:r>
-    </w:p>
-    <w:p>
-      <w:pPr>
-        <w:spacing w:after="240" w:line="360" w:lineRule="auto"/>
-        <w:jc w:val="both"/>
-        <w:rPr>
-          <w:rFonts w:ascii="Times New Roman" w:eastAsia="Times New Roman" w:hAnsi="Times New Roman" w:cs="Times New Roman"/>
-          <w:bCs/>
-          <w:sz w:val="24"/>
-          <w:szCs w:val="24"/>
-          <w:lang w:eastAsia="pt-BR"/>
-        </w:rPr>
-      </w:pPr>
-      <w:r>
-        <w:rPr>
-          <w:rFonts w:ascii="Times New Roman" w:eastAsia="Times New Roman" w:hAnsi="Times New Roman" w:cs="Times New Roman"/>
-          <w:bCs/>
-          <w:sz w:val="24"/>
-          <w:szCs w:val="24"/>
-          <w:lang w:eastAsia="pt-BR"/>
-        </w:rPr>
-        <w:t xml:space="preserve">De acordo com </w:t>
+          <w:i/>
+          <w:sz w:val="24"/>
+          <w:szCs w:val="24"/>
+          <w:lang w:eastAsia="pt-BR"/>
+        </w:rPr>
+        <w:t xml:space="preserve"> </w:t>
       </w:r>
       <w:proofErr w:type="spellStart"/>
       <w:r>
         <w:rPr>
           <w:rFonts w:ascii="Times New Roman" w:eastAsia="Times New Roman" w:hAnsi="Times New Roman" w:cs="Times New Roman"/>
           <w:bCs/>
-          <w:sz w:val="24"/>
-          <w:szCs w:val="24"/>
-          <w:lang w:eastAsia="pt-BR"/>
-        </w:rPr>
-        <w:t>Tanenbaum</w:t>
+          <w:i/>
+          <w:sz w:val="24"/>
+          <w:szCs w:val="24"/>
+          <w:lang w:eastAsia="pt-BR"/>
+        </w:rPr>
+        <w:t>Language</w:t>
       </w:r>
       <w:proofErr w:type="spellEnd"/>
       <w:r>
@@ -1023,144 +1029,6 @@
           <w:szCs w:val="24"/>
           <w:lang w:eastAsia="pt-BR"/>
         </w:rPr>
-        <w:t xml:space="preserve"> e Steen (2007, p.4), um sistema d</w:t>
-      </w:r>
-      <w:r>
-        <w:rPr>
-          <w:rFonts w:ascii="Times New Roman" w:eastAsia="Times New Roman" w:hAnsi="Times New Roman" w:cs="Times New Roman"/>
-          <w:bCs/>
-          <w:sz w:val="24"/>
-          <w:szCs w:val="24"/>
-          <w:lang w:eastAsia="pt-BR"/>
-        </w:rPr>
-        <w:t xml:space="preserve">istribuído aberto é um sistema </w:t>
-      </w:r>
-      <w:r>
-        <w:rPr>
-          <w:rFonts w:ascii="Times New Roman" w:eastAsia="Times New Roman" w:hAnsi="Times New Roman" w:cs="Times New Roman"/>
-          <w:bCs/>
-          <w:sz w:val="24"/>
-          <w:szCs w:val="24"/>
-          <w:lang w:eastAsia="pt-BR"/>
-        </w:rPr>
-        <w:t>que oferece serviços de acordo com regras padronizad</w:t>
-      </w:r>
-      <w:r>
-        <w:rPr>
-          <w:rFonts w:ascii="Times New Roman" w:eastAsia="Times New Roman" w:hAnsi="Times New Roman" w:cs="Times New Roman"/>
-          <w:bCs/>
-          <w:sz w:val="24"/>
-          <w:szCs w:val="24"/>
-          <w:lang w:eastAsia="pt-BR"/>
-        </w:rPr>
-        <w:t xml:space="preserve">as que descrevem a sintaxe e a </w:t>
-      </w:r>
-      <w:r>
-        <w:rPr>
-          <w:rFonts w:ascii="Times New Roman" w:eastAsia="Times New Roman" w:hAnsi="Times New Roman" w:cs="Times New Roman"/>
-          <w:bCs/>
-          <w:sz w:val="24"/>
-          <w:szCs w:val="24"/>
-          <w:lang w:eastAsia="pt-BR"/>
-        </w:rPr>
-        <w:t>semântica desses serviços. No caso de sistemas distribu</w:t>
-      </w:r>
-      <w:r>
-        <w:rPr>
-          <w:rFonts w:ascii="Times New Roman" w:eastAsia="Times New Roman" w:hAnsi="Times New Roman" w:cs="Times New Roman"/>
-          <w:bCs/>
-          <w:sz w:val="24"/>
-          <w:szCs w:val="24"/>
-          <w:lang w:eastAsia="pt-BR"/>
-        </w:rPr>
-        <w:t xml:space="preserve">ídos, em geral os serviços são </w:t>
-      </w:r>
-      <w:r>
-        <w:rPr>
-          <w:rFonts w:ascii="Times New Roman" w:eastAsia="Times New Roman" w:hAnsi="Times New Roman" w:cs="Times New Roman"/>
-          <w:bCs/>
-          <w:sz w:val="24"/>
-          <w:szCs w:val="24"/>
-          <w:lang w:eastAsia="pt-BR"/>
-        </w:rPr>
-        <w:t>especificados por meio de interfaces, que costumam ser</w:t>
-      </w:r>
-      <w:r>
-        <w:rPr>
-          <w:rFonts w:ascii="Times New Roman" w:eastAsia="Times New Roman" w:hAnsi="Times New Roman" w:cs="Times New Roman"/>
-          <w:bCs/>
-          <w:sz w:val="24"/>
-          <w:szCs w:val="24"/>
-          <w:lang w:eastAsia="pt-BR"/>
-        </w:rPr>
-        <w:t xml:space="preserve"> descritas em uma linguagem de </w:t>
-      </w:r>
-      <w:r>
-        <w:rPr>
-          <w:rFonts w:ascii="Times New Roman" w:eastAsia="Times New Roman" w:hAnsi="Times New Roman" w:cs="Times New Roman"/>
-          <w:bCs/>
-          <w:sz w:val="24"/>
-          <w:szCs w:val="24"/>
-          <w:lang w:eastAsia="pt-BR"/>
-        </w:rPr>
-        <w:t>definição de interface (</w:t>
-      </w:r>
-      <w:r>
-        <w:rPr>
-          <w:rFonts w:ascii="Times New Roman" w:eastAsia="Times New Roman" w:hAnsi="Times New Roman" w:cs="Times New Roman"/>
-          <w:bCs/>
-          <w:i/>
-          <w:sz w:val="24"/>
-          <w:szCs w:val="24"/>
-          <w:lang w:eastAsia="pt-BR"/>
-        </w:rPr>
-        <w:t xml:space="preserve">Interface </w:t>
-      </w:r>
-      <w:proofErr w:type="spellStart"/>
-      <w:r>
-        <w:rPr>
-          <w:rFonts w:ascii="Times New Roman" w:eastAsia="Times New Roman" w:hAnsi="Times New Roman" w:cs="Times New Roman"/>
-          <w:bCs/>
-          <w:i/>
-          <w:sz w:val="24"/>
-          <w:szCs w:val="24"/>
-          <w:lang w:eastAsia="pt-BR"/>
-        </w:rPr>
-        <w:t>Definition</w:t>
-      </w:r>
-      <w:proofErr w:type="spellEnd"/>
-      <w:r>
-        <w:rPr>
-          <w:rFonts w:ascii="Times New Roman" w:eastAsia="Times New Roman" w:hAnsi="Times New Roman" w:cs="Times New Roman"/>
-          <w:bCs/>
-          <w:i/>
-          <w:sz w:val="24"/>
-          <w:szCs w:val="24"/>
-          <w:lang w:eastAsia="pt-BR"/>
-        </w:rPr>
-        <w:t xml:space="preserve"> </w:t>
-      </w:r>
-      <w:proofErr w:type="spellStart"/>
-      <w:r>
-        <w:rPr>
-          <w:rFonts w:ascii="Times New Roman" w:eastAsia="Times New Roman" w:hAnsi="Times New Roman" w:cs="Times New Roman"/>
-          <w:bCs/>
-          <w:i/>
-          <w:sz w:val="24"/>
-          <w:szCs w:val="24"/>
-          <w:lang w:eastAsia="pt-BR"/>
-        </w:rPr>
-        <w:t>Language</w:t>
-      </w:r>
-      <w:proofErr w:type="spellEnd"/>
-      <w:r>
-        <w:rPr>
-          <w:rFonts w:ascii="Times New Roman" w:eastAsia="Times New Roman" w:hAnsi="Times New Roman" w:cs="Times New Roman"/>
-          <w:bCs/>
-          <w:sz w:val="24"/>
-          <w:szCs w:val="24"/>
-          <w:lang w:eastAsia="pt-BR"/>
-        </w:rPr>
         <w:t xml:space="preserve"> – IDL).</w:t>
       </w:r>
     </w:p>
@@ -1184,27 +1052,7 @@
           <w:szCs w:val="24"/>
           <w:lang w:eastAsia="pt-BR"/>
         </w:rPr>
-        <w:t>A principal característica de um sistema aberto é a document</w:t>
-      </w:r>
-      <w:r>
-        <w:rPr>
-          <w:rFonts w:ascii="Times New Roman" w:eastAsia="Times New Roman" w:hAnsi="Times New Roman" w:cs="Times New Roman"/>
-          <w:bCs/>
-          <w:sz w:val="24"/>
-          <w:szCs w:val="24"/>
-          <w:lang w:eastAsia="pt-BR"/>
-        </w:rPr>
-        <w:t xml:space="preserve">ação das principais interfaces </w:t>
-      </w:r>
-      <w:r>
-        <w:rPr>
-          <w:rFonts w:ascii="Times New Roman" w:eastAsia="Times New Roman" w:hAnsi="Times New Roman" w:cs="Times New Roman"/>
-          <w:bCs/>
-          <w:sz w:val="24"/>
-          <w:szCs w:val="24"/>
-          <w:lang w:eastAsia="pt-BR"/>
-        </w:rPr>
-        <w:t>do software com as principais funções, como utilizá-las em outras aplicações e principalmente a divulgação da API para que outros desenvolvedores possam utilizar dos</w:t>
+        <w:t>A principal característica de um sistema aberto é a documentação das principais interfaces do software com as principais funções, como utilizá-las em outras aplicações e principalmente a divulgação da API para que outros desenvolvedores possam utilizar dos</w:t>
       </w:r>
       <w:r>
         <w:rPr>
@@ -1511,47 +1359,7 @@
           <w:szCs w:val="24"/>
           <w:lang w:eastAsia="pt-BR"/>
         </w:rPr>
-        <w:t>Neste projeto, utiliza-se o JSON Web Token (JWT), que d</w:t>
-      </w:r>
-      <w:r>
-        <w:rPr>
-          <w:rFonts w:ascii="Times New Roman" w:eastAsia="Times New Roman" w:hAnsi="Times New Roman" w:cs="Times New Roman"/>
-          <w:bCs/>
-          <w:sz w:val="24"/>
-          <w:szCs w:val="24"/>
-          <w:lang w:eastAsia="pt-BR"/>
-        </w:rPr>
-        <w:t xml:space="preserve">e acordo com Adriano (2017), é </w:t>
-      </w:r>
-      <w:r>
-        <w:rPr>
-          <w:rFonts w:ascii="Times New Roman" w:eastAsia="Times New Roman" w:hAnsi="Times New Roman" w:cs="Times New Roman"/>
-          <w:bCs/>
-          <w:sz w:val="24"/>
-          <w:szCs w:val="24"/>
-          <w:lang w:eastAsia="pt-BR"/>
-        </w:rPr>
-        <w:t>um sistema de transferência de dados que pode ser enviad</w:t>
-      </w:r>
-      <w:r>
-        <w:rPr>
-          <w:rFonts w:ascii="Times New Roman" w:eastAsia="Times New Roman" w:hAnsi="Times New Roman" w:cs="Times New Roman"/>
-          <w:bCs/>
-          <w:sz w:val="24"/>
-          <w:szCs w:val="24"/>
-          <w:lang w:eastAsia="pt-BR"/>
-        </w:rPr>
-        <w:t xml:space="preserve">o via requisição POST ou em um </w:t>
-      </w:r>
-      <w:r>
-        <w:rPr>
-          <w:rFonts w:ascii="Times New Roman" w:eastAsia="Times New Roman" w:hAnsi="Times New Roman" w:cs="Times New Roman"/>
-          <w:bCs/>
-          <w:sz w:val="24"/>
-          <w:szCs w:val="24"/>
-          <w:lang w:eastAsia="pt-BR"/>
-        </w:rPr>
-        <w:t>cabeçalho HTTP (</w:t>
+        <w:t>Neste projeto, utiliza-se o JSON Web Token (JWT), que de acordo com Adriano (2017), é um sistema de transferência de dados que pode ser enviado via requisição POST ou em um cabeçalho HTTP (</w:t>
       </w:r>
       <w:r>
         <w:rPr>
@@ -1572,47 +1380,7 @@
           <w:szCs w:val="24"/>
           <w:lang w:eastAsia="pt-BR"/>
         </w:rPr>
-        <w:t>) de maneira “segura”, essa info</w:t>
-      </w:r>
-      <w:r>
-        <w:rPr>
-          <w:rFonts w:ascii="Times New Roman" w:eastAsia="Times New Roman" w:hAnsi="Times New Roman" w:cs="Times New Roman"/>
-          <w:bCs/>
-          <w:sz w:val="24"/>
-          <w:szCs w:val="24"/>
-          <w:lang w:eastAsia="pt-BR"/>
-        </w:rPr>
-        <w:t xml:space="preserve">rmação é assinada digitalmente </w:t>
-      </w:r>
-      <w:r>
-        <w:rPr>
-          <w:rFonts w:ascii="Times New Roman" w:eastAsia="Times New Roman" w:hAnsi="Times New Roman" w:cs="Times New Roman"/>
-          <w:bCs/>
-          <w:sz w:val="24"/>
-          <w:szCs w:val="24"/>
-          <w:lang w:eastAsia="pt-BR"/>
-        </w:rPr>
-        <w:t>por um algoritmo HMAC, ou um par de chaves púb</w:t>
-      </w:r>
-      <w:r>
-        <w:rPr>
-          <w:rFonts w:ascii="Times New Roman" w:eastAsia="Times New Roman" w:hAnsi="Times New Roman" w:cs="Times New Roman"/>
-          <w:bCs/>
-          <w:sz w:val="24"/>
-          <w:szCs w:val="24"/>
-          <w:lang w:eastAsia="pt-BR"/>
-        </w:rPr>
-        <w:t xml:space="preserve">lica/privada, usando método de </w:t>
-      </w:r>
-      <w:r>
-        <w:rPr>
-          <w:rFonts w:ascii="Times New Roman" w:eastAsia="Times New Roman" w:hAnsi="Times New Roman" w:cs="Times New Roman"/>
-          <w:bCs/>
-          <w:sz w:val="24"/>
-          <w:szCs w:val="24"/>
-          <w:lang w:eastAsia="pt-BR"/>
-        </w:rPr>
-        <w:t xml:space="preserve">criptografia </w:t>
+        <w:t xml:space="preserve">) de maneira “segura”, essa informação é assinada digitalmente por um algoritmo HMAC, ou um par de chaves pública/privada, usando método de criptografia </w:t>
       </w:r>
       <w:proofErr w:type="spellStart"/>
       <w:r>
@@ -1683,17 +1451,7 @@
           <w:szCs w:val="24"/>
           <w:lang w:eastAsia="pt-BR"/>
         </w:rPr>
-        <w:t xml:space="preserve"> (RSA). Pode-se ve</w:t>
-      </w:r>
-      <w:r>
-        <w:rPr>
-          <w:rFonts w:ascii="Times New Roman" w:eastAsia="Times New Roman" w:hAnsi="Times New Roman" w:cs="Times New Roman"/>
-          <w:bCs/>
-          <w:sz w:val="24"/>
-          <w:szCs w:val="24"/>
-          <w:lang w:eastAsia="pt-BR"/>
-        </w:rPr>
-        <w:t xml:space="preserve">r na Figura </w:t>
+        <w:t xml:space="preserve"> (RSA). Pode-se ver na Figura </w:t>
       </w:r>
       <w:r>
         <w:rPr>
@@ -1713,19 +1471,8 @@
           <w:szCs w:val="24"/>
           <w:lang w:eastAsia="pt-BR"/>
         </w:rPr>
-        <w:t xml:space="preserve"> um cenário onde </w:t>
-      </w:r>
-      <w:r>
-        <w:rPr>
-          <w:rFonts w:ascii="Times New Roman" w:eastAsia="Times New Roman" w:hAnsi="Times New Roman" w:cs="Times New Roman"/>
-          <w:bCs/>
-          <w:sz w:val="24"/>
-          <w:szCs w:val="24"/>
-          <w:lang w:eastAsia="pt-BR"/>
-        </w:rPr>
-        <w:t xml:space="preserve">será requisitado um </w:t>
-      </w:r>
-      <w:proofErr w:type="spellStart"/>
+        <w:t xml:space="preserve"> um cenário onde será requisitado um </w:t>
+      </w:r>
       <w:r>
         <w:rPr>
           <w:rFonts w:ascii="Times New Roman" w:eastAsia="Times New Roman" w:hAnsi="Times New Roman" w:cs="Times New Roman"/>
@@ -1737,28 +1484,16 @@
         </w:rPr>
         <w:t>token</w:t>
       </w:r>
-      <w:proofErr w:type="spellEnd"/>
-      <w:r>
-        <w:rPr>
-          <w:rFonts w:ascii="Times New Roman" w:eastAsia="Times New Roman" w:hAnsi="Times New Roman" w:cs="Times New Roman"/>
-          <w:bCs/>
-          <w:sz w:val="24"/>
-          <w:szCs w:val="24"/>
-          <w:lang w:eastAsia="pt-BR"/>
-        </w:rPr>
-        <w:t xml:space="preserve"> por meio do verbo HTTP </w:t>
-      </w:r>
-      <w:r>
-        <w:rPr>
-          <w:rFonts w:ascii="Times New Roman" w:eastAsia="Times New Roman" w:hAnsi="Times New Roman" w:cs="Times New Roman"/>
-          <w:bCs/>
-          <w:sz w:val="24"/>
-          <w:szCs w:val="24"/>
-          <w:lang w:eastAsia="pt-BR"/>
-        </w:rPr>
-        <w:t xml:space="preserve">POST, que irá devolver um </w:t>
-      </w:r>
-      <w:proofErr w:type="spellStart"/>
+      <w:r>
+        <w:rPr>
+          <w:rFonts w:ascii="Times New Roman" w:eastAsia="Times New Roman" w:hAnsi="Times New Roman" w:cs="Times New Roman"/>
+          <w:bCs/>
+          <w:sz w:val="24"/>
+          <w:szCs w:val="24"/>
+          <w:lang w:eastAsia="pt-BR"/>
+        </w:rPr>
+        <w:t xml:space="preserve"> por meio do verbo HTTP POST, que irá devolver um </w:t>
+      </w:r>
       <w:r>
         <w:rPr>
           <w:rFonts w:ascii="Times New Roman" w:eastAsia="Times New Roman" w:hAnsi="Times New Roman" w:cs="Times New Roman"/>
@@ -1770,26 +1505,15 @@
         </w:rPr>
         <w:t>token</w:t>
       </w:r>
-      <w:proofErr w:type="spellEnd"/>
-      <w:r>
-        <w:rPr>
-          <w:rFonts w:ascii="Times New Roman" w:eastAsia="Times New Roman" w:hAnsi="Times New Roman" w:cs="Times New Roman"/>
-          <w:bCs/>
-          <w:sz w:val="24"/>
-          <w:szCs w:val="24"/>
-          <w:lang w:eastAsia="pt-BR"/>
-        </w:rPr>
-        <w:t xml:space="preserve"> </w:t>
-      </w:r>
-      <w:r>
-        <w:rPr>
-          <w:rFonts w:ascii="Times New Roman" w:eastAsia="Times New Roman" w:hAnsi="Times New Roman" w:cs="Times New Roman"/>
-          <w:bCs/>
-          <w:sz w:val="24"/>
-          <w:szCs w:val="24"/>
-          <w:lang w:eastAsia="pt-BR"/>
-        </w:rPr>
-        <w:t>validado para que as próximas requisições que utilizem os verbos HTTP possam utilizá-lo</w:t>
+      <w:r>
+        <w:rPr>
+          <w:rFonts w:ascii="Times New Roman" w:eastAsia="Times New Roman" w:hAnsi="Times New Roman" w:cs="Times New Roman"/>
+          <w:bCs/>
+          <w:sz w:val="24"/>
+          <w:szCs w:val="24"/>
+          <w:lang w:eastAsia="pt-BR"/>
+        </w:rPr>
+        <w:t xml:space="preserve"> validado para que as próximas requisições que utilizem os verbos HTTP possam utilizá-lo</w:t>
       </w:r>
       <w:r>
         <w:rPr>
@@ -1809,6 +1533,7 @@
       <w:r>
         <w:rPr>
           <w:rFonts w:ascii="Times New Roman" w:hAnsi="Times New Roman" w:cs="Times New Roman"/>
+          <w:noProof/>
           <w:sz w:val="24"/>
           <w:szCs w:val="24"/>
         </w:rPr>
@@ -2788,21 +2513,668 @@
         </w:rPr>
         <w:t>A aplicação Deu Pet possui uma arquitetura baseada em cliente/servidor. Para cada requisição de um cliente é o servidor que irá fazer todo o processamento e retornar as respostas, por meio de protocolos de rede.</w:t>
       </w:r>
-      <w:bookmarkStart w:id="0" w:name="_GoBack"/>
-      <w:bookmarkEnd w:id="0"/>
-    </w:p>
-    <w:p>
-      <w:pPr>
-        <w:spacing w:after="240" w:line="360" w:lineRule="auto"/>
-        <w:jc w:val="both"/>
-        <w:rPr>
-          <w:rFonts w:ascii="Times New Roman" w:eastAsia="Times New Roman" w:hAnsi="Times New Roman" w:cs="Times New Roman"/>
-          <w:bCs/>
-          <w:sz w:val="24"/>
-          <w:szCs w:val="24"/>
-          <w:lang w:eastAsia="pt-BR"/>
-        </w:rPr>
-      </w:pPr>
+    </w:p>
+    <w:p>
+      <w:pPr>
+        <w:spacing w:after="240" w:line="360" w:lineRule="auto"/>
+        <w:jc w:val="both"/>
+        <w:rPr>
+          <w:rFonts w:ascii="Times New Roman" w:eastAsia="Times New Roman" w:hAnsi="Times New Roman" w:cs="Times New Roman"/>
+          <w:bCs/>
+          <w:sz w:val="24"/>
+          <w:szCs w:val="24"/>
+          <w:lang w:eastAsia="pt-BR"/>
+        </w:rPr>
+      </w:pPr>
+      <w:r>
+        <w:rPr>
+          <w:rFonts w:ascii="Times New Roman" w:eastAsia="Times New Roman" w:hAnsi="Times New Roman" w:cs="Times New Roman"/>
+          <w:bCs/>
+          <w:sz w:val="24"/>
+          <w:szCs w:val="24"/>
+          <w:lang w:eastAsia="pt-BR"/>
+        </w:rPr>
+        <w:t>O servidor é responsável por validar as requisições do cliente, processar, persistir os dados</w:t>
+      </w:r>
+      <w:r>
+        <w:rPr>
+          <w:rFonts w:ascii="Times New Roman" w:eastAsia="Times New Roman" w:hAnsi="Times New Roman" w:cs="Times New Roman"/>
+          <w:bCs/>
+          <w:sz w:val="24"/>
+          <w:szCs w:val="24"/>
+          <w:lang w:eastAsia="pt-BR"/>
+        </w:rPr>
+        <w:t xml:space="preserve"> </w:t>
+      </w:r>
+      <w:r>
+        <w:rPr>
+          <w:rFonts w:ascii="Times New Roman" w:eastAsia="Times New Roman" w:hAnsi="Times New Roman" w:cs="Times New Roman"/>
+          <w:bCs/>
+          <w:sz w:val="24"/>
+          <w:szCs w:val="24"/>
+          <w:lang w:eastAsia="pt-BR"/>
+        </w:rPr>
+        <w:t>e retornar o resultado. O cliente (um navegador) é o canal de comunicação com o usuário,</w:t>
+      </w:r>
+      <w:r>
+        <w:rPr>
+          <w:rFonts w:ascii="Times New Roman" w:eastAsia="Times New Roman" w:hAnsi="Times New Roman" w:cs="Times New Roman"/>
+          <w:bCs/>
+          <w:sz w:val="24"/>
+          <w:szCs w:val="24"/>
+          <w:lang w:eastAsia="pt-BR"/>
+        </w:rPr>
+        <w:t xml:space="preserve"> </w:t>
+      </w:r>
+      <w:r>
+        <w:rPr>
+          <w:rFonts w:ascii="Times New Roman" w:eastAsia="Times New Roman" w:hAnsi="Times New Roman" w:cs="Times New Roman"/>
+          <w:bCs/>
+          <w:sz w:val="24"/>
+          <w:szCs w:val="24"/>
+          <w:lang w:eastAsia="pt-BR"/>
+        </w:rPr>
+        <w:t>sendo por intermédio dele que ele terá acesso ao sistema, além de prover a interface gráfica</w:t>
+      </w:r>
+      <w:r>
+        <w:rPr>
+          <w:rFonts w:ascii="Times New Roman" w:eastAsia="Times New Roman" w:hAnsi="Times New Roman" w:cs="Times New Roman"/>
+          <w:bCs/>
+          <w:sz w:val="24"/>
+          <w:szCs w:val="24"/>
+          <w:lang w:eastAsia="pt-BR"/>
+        </w:rPr>
+        <w:t xml:space="preserve"> </w:t>
+      </w:r>
+      <w:r>
+        <w:rPr>
+          <w:rFonts w:ascii="Times New Roman" w:eastAsia="Times New Roman" w:hAnsi="Times New Roman" w:cs="Times New Roman"/>
+          <w:bCs/>
+          <w:sz w:val="24"/>
+          <w:szCs w:val="24"/>
+          <w:lang w:eastAsia="pt-BR"/>
+        </w:rPr>
+        <w:t>de usuário necessária para a interação.</w:t>
+      </w:r>
+    </w:p>
+    <w:p>
+      <w:pPr>
+        <w:pStyle w:val="PargrafodaLista"/>
+        <w:numPr>
+          <w:ilvl w:val="0"/>
+          <w:numId w:val="3"/>
+        </w:numPr>
+        <w:spacing w:after="240" w:line="360" w:lineRule="auto"/>
+        <w:jc w:val="both"/>
+        <w:rPr>
+          <w:rFonts w:ascii="Times New Roman" w:eastAsia="Times New Roman" w:hAnsi="Times New Roman" w:cs="Times New Roman"/>
+          <w:bCs/>
+          <w:sz w:val="24"/>
+          <w:szCs w:val="24"/>
+          <w:lang w:eastAsia="pt-BR"/>
+        </w:rPr>
+      </w:pPr>
+      <w:r>
+        <w:rPr>
+          <w:rFonts w:ascii="Times New Roman" w:eastAsia="Times New Roman" w:hAnsi="Times New Roman" w:cs="Times New Roman"/>
+          <w:bCs/>
+          <w:sz w:val="24"/>
+          <w:szCs w:val="24"/>
+          <w:lang w:eastAsia="pt-BR"/>
+        </w:rPr>
+        <w:t>P1 - processo SGBD PostgreSQL: é o processo responsável por fazer o</w:t>
+      </w:r>
+      <w:r>
+        <w:rPr>
+          <w:rFonts w:ascii="Times New Roman" w:eastAsia="Times New Roman" w:hAnsi="Times New Roman" w:cs="Times New Roman"/>
+          <w:bCs/>
+          <w:sz w:val="24"/>
+          <w:szCs w:val="24"/>
+          <w:lang w:eastAsia="pt-BR"/>
+        </w:rPr>
+        <w:t xml:space="preserve"> </w:t>
+      </w:r>
+      <w:r>
+        <w:rPr>
+          <w:rFonts w:ascii="Times New Roman" w:eastAsia="Times New Roman" w:hAnsi="Times New Roman" w:cs="Times New Roman"/>
+          <w:bCs/>
+          <w:sz w:val="24"/>
+          <w:szCs w:val="24"/>
+          <w:lang w:eastAsia="pt-BR"/>
+        </w:rPr>
+        <w:t>gerenciamento de acessos ao banco de dados. O banco de dados é chamado de</w:t>
+      </w:r>
+      <w:r>
+        <w:rPr>
+          <w:rFonts w:ascii="Times New Roman" w:eastAsia="Times New Roman" w:hAnsi="Times New Roman" w:cs="Times New Roman"/>
+          <w:bCs/>
+          <w:sz w:val="24"/>
+          <w:szCs w:val="24"/>
+          <w:lang w:eastAsia="pt-BR"/>
+        </w:rPr>
+        <w:t xml:space="preserve"> Deu Pet;</w:t>
+      </w:r>
+    </w:p>
+    <w:p>
+      <w:pPr>
+        <w:pStyle w:val="PargrafodaLista"/>
+        <w:numPr>
+          <w:ilvl w:val="0"/>
+          <w:numId w:val="3"/>
+        </w:numPr>
+        <w:spacing w:after="240" w:line="360" w:lineRule="auto"/>
+        <w:jc w:val="both"/>
+        <w:rPr>
+          <w:rFonts w:ascii="Times New Roman" w:eastAsia="Times New Roman" w:hAnsi="Times New Roman" w:cs="Times New Roman"/>
+          <w:bCs/>
+          <w:sz w:val="24"/>
+          <w:szCs w:val="24"/>
+          <w:lang w:eastAsia="pt-BR"/>
+        </w:rPr>
+      </w:pPr>
+      <w:r>
+        <w:rPr>
+          <w:rFonts w:ascii="Times New Roman" w:eastAsia="Times New Roman" w:hAnsi="Times New Roman" w:cs="Times New Roman"/>
+          <w:bCs/>
+          <w:sz w:val="24"/>
+          <w:szCs w:val="24"/>
+          <w:lang w:eastAsia="pt-BR"/>
+        </w:rPr>
+        <w:lastRenderedPageBreak/>
+        <w:t xml:space="preserve">P2 - processo servidor de e-mail: é o processo responsável por receber e enviar </w:t>
+      </w:r>
+      <w:r>
+        <w:rPr>
+          <w:rFonts w:ascii="Times New Roman" w:eastAsia="Times New Roman" w:hAnsi="Times New Roman" w:cs="Times New Roman"/>
+          <w:bCs/>
+          <w:sz w:val="24"/>
+          <w:szCs w:val="24"/>
+          <w:lang w:eastAsia="pt-BR"/>
+        </w:rPr>
+        <w:t>e-mails</w:t>
+      </w:r>
+      <w:r>
+        <w:rPr>
+          <w:rFonts w:ascii="Times New Roman" w:eastAsia="Times New Roman" w:hAnsi="Times New Roman" w:cs="Times New Roman"/>
+          <w:bCs/>
+          <w:sz w:val="24"/>
+          <w:szCs w:val="24"/>
+          <w:lang w:eastAsia="pt-BR"/>
+        </w:rPr>
+        <w:t>;</w:t>
+      </w:r>
+    </w:p>
+    <w:p>
+      <w:pPr>
+        <w:pStyle w:val="PargrafodaLista"/>
+        <w:numPr>
+          <w:ilvl w:val="0"/>
+          <w:numId w:val="3"/>
+        </w:numPr>
+        <w:spacing w:after="240" w:line="360" w:lineRule="auto"/>
+        <w:jc w:val="both"/>
+        <w:rPr>
+          <w:rFonts w:ascii="Times New Roman" w:eastAsia="Times New Roman" w:hAnsi="Times New Roman" w:cs="Times New Roman"/>
+          <w:bCs/>
+          <w:sz w:val="24"/>
+          <w:szCs w:val="24"/>
+          <w:lang w:eastAsia="pt-BR"/>
+        </w:rPr>
+      </w:pPr>
+      <w:r>
+        <w:rPr>
+          <w:rFonts w:ascii="Times New Roman" w:eastAsia="Times New Roman" w:hAnsi="Times New Roman" w:cs="Times New Roman"/>
+          <w:bCs/>
+          <w:sz w:val="24"/>
+          <w:szCs w:val="24"/>
+          <w:lang w:eastAsia="pt-BR"/>
+        </w:rPr>
+        <w:t xml:space="preserve">P3 - processo </w:t>
+      </w:r>
+      <w:proofErr w:type="spellStart"/>
+      <w:r>
+        <w:rPr>
+          <w:rFonts w:ascii="Times New Roman" w:eastAsia="Times New Roman" w:hAnsi="Times New Roman" w:cs="Times New Roman"/>
+          <w:bCs/>
+          <w:sz w:val="24"/>
+          <w:szCs w:val="24"/>
+          <w:lang w:eastAsia="pt-BR"/>
+        </w:rPr>
+        <w:t>Heroku</w:t>
+      </w:r>
+      <w:proofErr w:type="spellEnd"/>
+      <w:r>
+        <w:rPr>
+          <w:rFonts w:ascii="Times New Roman" w:eastAsia="Times New Roman" w:hAnsi="Times New Roman" w:cs="Times New Roman"/>
+          <w:bCs/>
+          <w:sz w:val="24"/>
+          <w:szCs w:val="24"/>
+          <w:lang w:eastAsia="pt-BR"/>
+        </w:rPr>
+        <w:t>: é processo que serve como container,</w:t>
+      </w:r>
+      <w:r>
+        <w:rPr>
+          <w:rFonts w:ascii="Times New Roman" w:eastAsia="Times New Roman" w:hAnsi="Times New Roman" w:cs="Times New Roman"/>
+          <w:bCs/>
+          <w:sz w:val="24"/>
+          <w:szCs w:val="24"/>
+          <w:lang w:eastAsia="pt-BR"/>
+        </w:rPr>
+        <w:t xml:space="preserve"> </w:t>
+      </w:r>
+      <w:r>
+        <w:rPr>
+          <w:rFonts w:ascii="Times New Roman" w:eastAsia="Times New Roman" w:hAnsi="Times New Roman" w:cs="Times New Roman"/>
+          <w:bCs/>
+          <w:sz w:val="24"/>
+          <w:szCs w:val="24"/>
+          <w:lang w:eastAsia="pt-BR"/>
+        </w:rPr>
+        <w:t xml:space="preserve">onde a componente servidora é executada. O sistema Operacional sendo o </w:t>
+      </w:r>
+      <w:r>
+        <w:rPr>
+          <w:rFonts w:ascii="Times New Roman" w:eastAsia="Times New Roman" w:hAnsi="Times New Roman" w:cs="Times New Roman"/>
+          <w:bCs/>
+          <w:sz w:val="24"/>
+          <w:szCs w:val="24"/>
+          <w:lang w:eastAsia="pt-BR"/>
+        </w:rPr>
+        <w:t>Dynos</w:t>
+      </w:r>
+      <w:r>
+        <w:rPr>
+          <w:rFonts w:ascii="Times New Roman" w:eastAsia="Times New Roman" w:hAnsi="Times New Roman" w:cs="Times New Roman"/>
+          <w:bCs/>
+          <w:sz w:val="24"/>
+          <w:szCs w:val="24"/>
+          <w:lang w:eastAsia="pt-BR"/>
+        </w:rPr>
+        <w:t>.</w:t>
+      </w:r>
+    </w:p>
+    <w:p>
+      <w:pPr>
+        <w:pStyle w:val="PargrafodaLista"/>
+        <w:numPr>
+          <w:ilvl w:val="0"/>
+          <w:numId w:val="3"/>
+        </w:numPr>
+        <w:spacing w:after="240" w:line="360" w:lineRule="auto"/>
+        <w:jc w:val="both"/>
+        <w:rPr>
+          <w:rFonts w:ascii="Times New Roman" w:eastAsia="Times New Roman" w:hAnsi="Times New Roman" w:cs="Times New Roman"/>
+          <w:bCs/>
+          <w:sz w:val="24"/>
+          <w:szCs w:val="24"/>
+          <w:lang w:eastAsia="pt-BR"/>
+        </w:rPr>
+      </w:pPr>
+      <w:r>
+        <w:rPr>
+          <w:rFonts w:ascii="Times New Roman" w:hAnsi="Times New Roman" w:cs="Times New Roman"/>
+          <w:color w:val="000000"/>
+          <w:sz w:val="24"/>
+          <w:szCs w:val="24"/>
+        </w:rPr>
+        <w:t xml:space="preserve">P4 - processo do </w:t>
+      </w:r>
+      <w:r>
+        <w:rPr>
+          <w:rFonts w:ascii="Times New Roman" w:hAnsi="Times New Roman" w:cs="Times New Roman"/>
+          <w:i/>
+          <w:iCs/>
+          <w:color w:val="000000"/>
+          <w:sz w:val="24"/>
+          <w:szCs w:val="24"/>
+        </w:rPr>
+        <w:t xml:space="preserve">browser </w:t>
+      </w:r>
+      <w:r>
+        <w:rPr>
+          <w:rFonts w:ascii="Times New Roman" w:hAnsi="Times New Roman" w:cs="Times New Roman"/>
+          <w:color w:val="000000"/>
+          <w:sz w:val="24"/>
+          <w:szCs w:val="24"/>
+        </w:rPr>
+        <w:t>em um dispositivo móvel: fará o processamento da</w:t>
+      </w:r>
+      <w:r>
+        <w:rPr>
+          <w:color w:val="000000"/>
+        </w:rPr>
+        <w:br/>
+      </w:r>
+      <w:r>
+        <w:rPr>
+          <w:rFonts w:ascii="Times New Roman" w:hAnsi="Times New Roman" w:cs="Times New Roman"/>
+          <w:color w:val="000000"/>
+          <w:sz w:val="24"/>
+          <w:szCs w:val="24"/>
+        </w:rPr>
+        <w:t xml:space="preserve">aplicação </w:t>
+      </w:r>
+      <w:r>
+        <w:rPr>
+          <w:rFonts w:ascii="Times New Roman" w:hAnsi="Times New Roman" w:cs="Times New Roman"/>
+          <w:i/>
+          <w:iCs/>
+          <w:color w:val="000000"/>
+          <w:sz w:val="24"/>
+          <w:szCs w:val="24"/>
+        </w:rPr>
+        <w:t>front-</w:t>
+      </w:r>
+      <w:proofErr w:type="spellStart"/>
+      <w:r>
+        <w:rPr>
+          <w:rFonts w:ascii="Times New Roman" w:hAnsi="Times New Roman" w:cs="Times New Roman"/>
+          <w:i/>
+          <w:iCs/>
+          <w:color w:val="000000"/>
+          <w:sz w:val="24"/>
+          <w:szCs w:val="24"/>
+        </w:rPr>
+        <w:t>end</w:t>
+      </w:r>
+      <w:proofErr w:type="spellEnd"/>
+      <w:r>
+        <w:rPr>
+          <w:rFonts w:ascii="Times New Roman" w:hAnsi="Times New Roman" w:cs="Times New Roman"/>
+          <w:color w:val="000000"/>
+          <w:sz w:val="24"/>
+          <w:szCs w:val="24"/>
+        </w:rPr>
+        <w:t>;</w:t>
+      </w:r>
+    </w:p>
+    <w:p>
+      <w:pPr>
+        <w:pStyle w:val="PargrafodaLista"/>
+        <w:numPr>
+          <w:ilvl w:val="0"/>
+          <w:numId w:val="3"/>
+        </w:numPr>
+        <w:spacing w:after="240" w:line="360" w:lineRule="auto"/>
+        <w:jc w:val="both"/>
+        <w:rPr>
+          <w:rFonts w:ascii="Times New Roman" w:eastAsia="Times New Roman" w:hAnsi="Times New Roman" w:cs="Times New Roman"/>
+          <w:bCs/>
+          <w:sz w:val="24"/>
+          <w:szCs w:val="24"/>
+          <w:lang w:eastAsia="pt-BR"/>
+        </w:rPr>
+      </w:pPr>
+      <w:r>
+        <w:rPr>
+          <w:rFonts w:ascii="Times New Roman" w:hAnsi="Times New Roman" w:cs="Times New Roman"/>
+          <w:color w:val="000000"/>
+          <w:sz w:val="24"/>
+          <w:szCs w:val="24"/>
+        </w:rPr>
+        <w:t xml:space="preserve">P5 – processo do </w:t>
+      </w:r>
+      <w:r>
+        <w:rPr>
+          <w:rFonts w:ascii="Times New Roman" w:hAnsi="Times New Roman" w:cs="Times New Roman"/>
+          <w:i/>
+          <w:iCs/>
+          <w:color w:val="000000"/>
+          <w:sz w:val="24"/>
+          <w:szCs w:val="24"/>
+        </w:rPr>
+        <w:t xml:space="preserve">browser </w:t>
+      </w:r>
+      <w:r>
+        <w:rPr>
+          <w:rFonts w:ascii="Times New Roman" w:hAnsi="Times New Roman" w:cs="Times New Roman"/>
+          <w:color w:val="000000"/>
+          <w:sz w:val="24"/>
+          <w:szCs w:val="24"/>
+        </w:rPr>
+        <w:t xml:space="preserve">Google Chrome: fará o processamento da aplicação </w:t>
+      </w:r>
+      <w:proofErr w:type="spellStart"/>
+      <w:r>
+        <w:rPr>
+          <w:rFonts w:ascii="Times New Roman" w:hAnsi="Times New Roman" w:cs="Times New Roman"/>
+          <w:i/>
+          <w:iCs/>
+          <w:color w:val="000000"/>
+          <w:sz w:val="24"/>
+          <w:szCs w:val="24"/>
+        </w:rPr>
+        <w:t>frontend</w:t>
+      </w:r>
+      <w:proofErr w:type="spellEnd"/>
+      <w:r>
+        <w:rPr>
+          <w:rFonts w:ascii="Times New Roman" w:hAnsi="Times New Roman" w:cs="Times New Roman"/>
+          <w:color w:val="000000"/>
+          <w:sz w:val="24"/>
+          <w:szCs w:val="24"/>
+        </w:rPr>
+        <w:t>;</w:t>
+      </w:r>
+    </w:p>
+    <w:p>
+      <w:pPr>
+        <w:pStyle w:val="PargrafodaLista"/>
+        <w:spacing w:after="240" w:line="360" w:lineRule="auto"/>
+        <w:jc w:val="both"/>
+        <w:rPr>
+          <w:rFonts w:ascii="Times New Roman" w:eastAsia="Times New Roman" w:hAnsi="Times New Roman" w:cs="Times New Roman"/>
+          <w:bCs/>
+          <w:sz w:val="24"/>
+          <w:szCs w:val="24"/>
+          <w:lang w:eastAsia="pt-BR"/>
+        </w:rPr>
+      </w:pPr>
+    </w:p>
+    <w:p>
+      <w:pPr>
+        <w:spacing w:after="240" w:line="360" w:lineRule="auto"/>
+        <w:jc w:val="both"/>
+        <w:rPr>
+          <w:rFonts w:ascii="Times New Roman" w:eastAsia="Times New Roman" w:hAnsi="Times New Roman" w:cs="Times New Roman"/>
+          <w:bCs/>
+          <w:sz w:val="24"/>
+          <w:szCs w:val="24"/>
+          <w:lang w:eastAsia="pt-BR"/>
+        </w:rPr>
+      </w:pPr>
+      <w:r>
+        <w:rPr>
+          <w:noProof/>
+        </w:rPr>
+        <w:drawing>
+          <wp:inline distT="0" distB="0" distL="0" distR="0" wp14:anchorId="6707774C" wp14:editId="044D1E55">
+            <wp:extent cx="5785757" cy="3657600"/>
+            <wp:effectExtent l="0" t="0" r="0" b="0"/>
+            <wp:docPr id="2" name="Imagem 2" descr="Uma imagem contendo Texto&#10;&#10;Descrição gerada automaticamente"/>
+            <wp:cNvGraphicFramePr>
+              <a:graphicFrameLocks xmlns:a="http://schemas.openxmlformats.org/drawingml/2006/main" noChangeAspect="1"/>
+            </wp:cNvGraphicFramePr>
+            <a:graphic xmlns:a="http://schemas.openxmlformats.org/drawingml/2006/main">
+              <a:graphicData uri="http://schemas.openxmlformats.org/drawingml/2006/picture">
+                <pic:pic xmlns:pic="http://schemas.openxmlformats.org/drawingml/2006/picture">
+                  <pic:nvPicPr>
+                    <pic:cNvPr id="2" name="Imagem 2" descr="Uma imagem contendo Texto&#10;&#10;Descrição gerada automaticamente"/>
+                    <pic:cNvPicPr>
+                      <a:picLocks noChangeAspect="1" noChangeArrowheads="1"/>
+                    </pic:cNvPicPr>
+                  </pic:nvPicPr>
+                  <pic:blipFill>
+                    <a:blip r:embed="rId6" cstate="print">
+                      <a:extLst>
+                        <a:ext uri="{28A0092B-C50C-407E-A947-70E740481C1C}">
+                          <a14:useLocalDpi xmlns:a14="http://schemas.microsoft.com/office/drawing/2010/main" val="0"/>
+                        </a:ext>
+                      </a:extLst>
+                    </a:blip>
+                    <a:srcRect/>
+                    <a:stretch>
+                      <a:fillRect/>
+                    </a:stretch>
+                  </pic:blipFill>
+                  <pic:spPr bwMode="auto">
+                    <a:xfrm>
+                      <a:off x="0" y="0"/>
+                      <a:ext cx="5788881" cy="3659575"/>
+                    </a:xfrm>
+                    <a:prstGeom prst="rect">
+                      <a:avLst/>
+                    </a:prstGeom>
+                    <a:noFill/>
+                    <a:ln>
+                      <a:noFill/>
+                    </a:ln>
+                  </pic:spPr>
+                </pic:pic>
+              </a:graphicData>
+            </a:graphic>
+          </wp:inline>
+        </w:drawing>
+      </w:r>
+    </w:p>
+    <w:p>
+      <w:pPr>
+        <w:pStyle w:val="Legenda"/>
+        <w:jc w:val="both"/>
+        <w:rPr>
+          <w:rFonts w:ascii="Times New Roman" w:hAnsi="Times New Roman" w:cs="Times New Roman"/>
+          <w:i w:val="0"/>
+          <w:color w:val="auto"/>
+          <w:sz w:val="20"/>
+          <w:szCs w:val="20"/>
+        </w:rPr>
+      </w:pPr>
+      <w:r>
+        <w:rPr>
+          <w:rFonts w:ascii="Times New Roman" w:hAnsi="Times New Roman" w:cs="Times New Roman"/>
+          <w:i w:val="0"/>
+          <w:color w:val="auto"/>
+          <w:sz w:val="20"/>
+          <w:szCs w:val="20"/>
+        </w:rPr>
+        <w:t xml:space="preserve">FIGURA </w:t>
+      </w:r>
+      <w:r>
+        <w:rPr>
+          <w:rFonts w:ascii="Times New Roman" w:hAnsi="Times New Roman" w:cs="Times New Roman"/>
+          <w:i w:val="0"/>
+          <w:color w:val="auto"/>
+          <w:sz w:val="20"/>
+          <w:szCs w:val="20"/>
+        </w:rPr>
+        <w:fldChar w:fldCharType="begin"/>
+      </w:r>
+      <w:r>
+        <w:rPr>
+          <w:rFonts w:ascii="Times New Roman" w:hAnsi="Times New Roman" w:cs="Times New Roman"/>
+          <w:i w:val="0"/>
+          <w:color w:val="auto"/>
+          <w:sz w:val="20"/>
+          <w:szCs w:val="20"/>
+        </w:rPr>
+        <w:instrText xml:space="preserve"> SEQ FIGURA \* ARABIC </w:instrText>
+      </w:r>
+      <w:r>
+        <w:rPr>
+          <w:rFonts w:ascii="Times New Roman" w:hAnsi="Times New Roman" w:cs="Times New Roman"/>
+          <w:i w:val="0"/>
+          <w:color w:val="auto"/>
+          <w:sz w:val="20"/>
+          <w:szCs w:val="20"/>
+        </w:rPr>
+        <w:fldChar w:fldCharType="separate"/>
+      </w:r>
+      <w:r>
+        <w:rPr>
+          <w:rFonts w:ascii="Times New Roman" w:hAnsi="Times New Roman" w:cs="Times New Roman"/>
+          <w:i w:val="0"/>
+          <w:color w:val="auto"/>
+          <w:sz w:val="20"/>
+          <w:szCs w:val="20"/>
+        </w:rPr>
+        <w:t>2</w:t>
+      </w:r>
+      <w:r>
+        <w:rPr>
+          <w:rFonts w:ascii="Times New Roman" w:hAnsi="Times New Roman" w:cs="Times New Roman"/>
+          <w:i w:val="0"/>
+          <w:color w:val="auto"/>
+          <w:sz w:val="20"/>
+          <w:szCs w:val="20"/>
+        </w:rPr>
+        <w:fldChar w:fldCharType="end"/>
+      </w:r>
+      <w:r>
+        <w:rPr>
+          <w:rFonts w:ascii="Times New Roman" w:hAnsi="Times New Roman" w:cs="Times New Roman"/>
+          <w:i w:val="0"/>
+          <w:color w:val="auto"/>
+          <w:sz w:val="20"/>
+          <w:szCs w:val="20"/>
+        </w:rPr>
+        <w:t>- Diagrama de distribuição</w:t>
+      </w:r>
+    </w:p>
+    <w:p>
+      <w:pPr>
+        <w:pStyle w:val="Legenda"/>
+      </w:pPr>
+      <w:r>
+        <w:rPr>
+          <w:rFonts w:ascii="Times New Roman" w:hAnsi="Times New Roman" w:cs="Times New Roman"/>
+          <w:i w:val="0"/>
+          <w:color w:val="auto"/>
+          <w:sz w:val="20"/>
+          <w:szCs w:val="20"/>
+        </w:rPr>
+        <w:t xml:space="preserve">FONTE: </w:t>
+      </w:r>
+      <w:r>
+        <w:rPr>
+          <w:rFonts w:ascii="Times New Roman" w:hAnsi="Times New Roman" w:cs="Times New Roman"/>
+          <w:i w:val="0"/>
+          <w:color w:val="auto"/>
+          <w:sz w:val="20"/>
+          <w:szCs w:val="20"/>
+        </w:rPr>
+        <w:t>A</w:t>
+      </w:r>
+      <w:r>
+        <w:rPr>
+          <w:rFonts w:ascii="Times New Roman" w:hAnsi="Times New Roman" w:cs="Times New Roman"/>
+          <w:i w:val="0"/>
+          <w:color w:val="auto"/>
+          <w:sz w:val="20"/>
+          <w:szCs w:val="20"/>
+        </w:rPr>
+        <w:t xml:space="preserve">utoria </w:t>
+      </w:r>
+      <w:r>
+        <w:rPr>
+          <w:rFonts w:ascii="Times New Roman" w:hAnsi="Times New Roman" w:cs="Times New Roman"/>
+          <w:i w:val="0"/>
+          <w:color w:val="auto"/>
+          <w:sz w:val="20"/>
+          <w:szCs w:val="20"/>
+        </w:rPr>
+        <w:t>P</w:t>
+      </w:r>
+      <w:r>
+        <w:rPr>
+          <w:rFonts w:ascii="Times New Roman" w:hAnsi="Times New Roman" w:cs="Times New Roman"/>
+          <w:i w:val="0"/>
+          <w:color w:val="auto"/>
+          <w:sz w:val="20"/>
+          <w:szCs w:val="20"/>
+        </w:rPr>
+        <w:t>rópria</w:t>
+      </w:r>
     </w:p>
     <w:sectPr>
       <w:pgSz w:w="11906" w:h="16838"/>
@@ -2815,7 +3187,7 @@
 </file>
 
 <file path=word/numbering.xml><?xml version="1.0" encoding="utf-8"?>
-<w:numbering xmlns:wpc="http://schemas.microsoft.com/office/word/2010/wordprocessingCanvas" xmlns:mc="http://schemas.openxmlformats.org/markup-compatibility/2006" xmlns:o="urn:schemas-microsoft-com:office:office" xmlns:r="http://schemas.openxmlformats.org/officeDocument/2006/relationships" xmlns:m="http://schemas.openxmlformats.org/officeDocument/2006/math" xmlns:v="urn:schemas-microsoft-com:vml" xmlns:wp14="http://schemas.microsoft.com/office/word/2010/wordprocessingDrawing" xmlns:wp="http://schemas.openxmlformats.org/drawingml/2006/wordprocessingDrawing" xmlns:w10="urn:schemas-microsoft-com:office:word" xmlns:w="http://schemas.openxmlformats.org/wordprocessingml/2006/main" xmlns:w14="http://schemas.microsoft.com/office/word/2010/wordml" xmlns:w15="http://schemas.microsoft.com/office/word/2012/wordml" xmlns:wpg="http://schemas.microsoft.com/office/word/2010/wordprocessingGroup" xmlns:wpi="http://schemas.microsoft.com/office/word/2010/wordprocessingInk" xmlns:wne="http://schemas.microsoft.com/office/word/2006/wordml" xmlns:wps="http://schemas.microsoft.com/office/word/2010/wordprocessingShape" mc:Ignorable="w14 w15 wp14">
+<w:numbering xmlns:wpc="http://schemas.microsoft.com/office/word/2010/wordprocessingCanvas" xmlns:cx="http://schemas.microsoft.com/office/drawing/2014/chartex" xmlns:cx1="http://schemas.microsoft.com/office/drawing/2015/9/8/chartex" xmlns:cx2="http://schemas.microsoft.com/office/drawing/2015/10/21/chartex" xmlns:cx3="http://schemas.microsoft.com/office/drawing/2016/5/9/chartex" xmlns:cx4="http://schemas.microsoft.com/office/drawing/2016/5/10/chartex" xmlns:cx5="http://schemas.microsoft.com/office/drawing/2016/5/11/chartex" xmlns:cx6="http://schemas.microsoft.com/office/drawing/2016/5/12/chartex" xmlns:cx7="http://schemas.microsoft.com/office/drawing/2016/5/13/chartex" xmlns:cx8="http://schemas.microsoft.com/office/drawing/2016/5/14/chartex" xmlns:mc="http://schemas.openxmlformats.org/markup-compatibility/2006" xmlns:aink="http://schemas.microsoft.com/office/drawing/2016/ink" xmlns:am3d="http://schemas.microsoft.com/office/drawing/2017/model3d" xmlns:o="urn:schemas-microsoft-com:office:office" xmlns:oel="http://schemas.microsoft.com/office/2019/extlst" xmlns:r="http://schemas.openxmlformats.org/officeDocument/2006/relationships" xmlns:m="http://schemas.openxmlformats.org/officeDocument/2006/math" xmlns:v="urn:schemas-microsoft-com:vml" xmlns:wp14="http://schemas.microsoft.com/office/word/2010/wordprocessingDrawing" xmlns:wp="http://schemas.openxmlformats.org/drawingml/2006/wordprocessingDrawing" xmlns:w10="urn:schemas-microsoft-com:office:word" xmlns:w="http://schemas.openxmlformats.org/wordprocessingml/2006/main" xmlns:w14="http://schemas.microsoft.com/office/word/2010/wordml" xmlns:w15="http://schemas.microsoft.com/office/word/2012/wordml" xmlns:w16cex="http://schemas.microsoft.com/office/word/2018/wordml/cex" xmlns:w16cid="http://schemas.microsoft.com/office/word/2016/wordml/cid" xmlns:w16="http://schemas.microsoft.com/office/word/2018/wordml" xmlns:w16sdtdh="http://schemas.microsoft.com/office/word/2020/wordml/sdtdatahash" xmlns:w16se="http://schemas.microsoft.com/office/word/2015/wordml/symex" xmlns:wpg="http://schemas.microsoft.com/office/word/2010/wordprocessingGroup" xmlns:wpi="http://schemas.microsoft.com/office/word/2010/wordprocessingInk" xmlns:wne="http://schemas.microsoft.com/office/word/2006/wordml" xmlns:wps="http://schemas.microsoft.com/office/word/2010/wordprocessingShape" mc:Ignorable="w14 w15 w16se w16cid w16 w16cex w16sdtdh wp14">
   <w:abstractNum w:abstractNumId="0" w15:restartNumberingAfterBreak="0">
     <w:nsid w:val="034F29B3"/>
     <w:multiLevelType w:val="hybridMultilevel"/>
@@ -2907,10 +3279,10 @@
     </w:lvl>
   </w:abstractNum>
   <w:abstractNum w:abstractNumId="1" w15:restartNumberingAfterBreak="0">
-    <w:nsid w:val="1DB71EFE"/>
+    <w:nsid w:val="07B00874"/>
     <w:multiLevelType w:val="hybridMultilevel"/>
-    <w:tmpl w:val="44B2C2AC"/>
-    <w:lvl w:ilvl="0" w:tplc="A4C2199E">
+    <w:tmpl w:val="809ECCE4"/>
+    <w:lvl w:ilvl="0" w:tplc="22EAD5E6">
       <w:start w:val="1"/>
       <w:numFmt w:val="lowerLetter"/>
       <w:lvlText w:val="%1)"/>
@@ -2995,17 +3367,109 @@
       </w:pPr>
     </w:lvl>
   </w:abstractNum>
-  <w:num w:numId="1">
+  <w:abstractNum w:abstractNumId="2" w15:restartNumberingAfterBreak="0">
+    <w:nsid w:val="1DB71EFE"/>
+    <w:multiLevelType w:val="hybridMultilevel"/>
+    <w:tmpl w:val="44B2C2AC"/>
+    <w:lvl w:ilvl="0" w:tplc="A4C2199E">
+      <w:start w:val="1"/>
+      <w:numFmt w:val="lowerLetter"/>
+      <w:lvlText w:val="%1)"/>
+      <w:lvlJc w:val="left"/>
+      <w:pPr>
+        <w:ind w:left="720" w:hanging="360"/>
+      </w:pPr>
+      <w:rPr>
+        <w:rFonts w:hint="default"/>
+      </w:rPr>
+    </w:lvl>
+    <w:lvl w:ilvl="1" w:tplc="04160019" w:tentative="1">
+      <w:start w:val="1"/>
+      <w:numFmt w:val="lowerLetter"/>
+      <w:lvlText w:val="%2."/>
+      <w:lvlJc w:val="left"/>
+      <w:pPr>
+        <w:ind w:left="1440" w:hanging="360"/>
+      </w:pPr>
+    </w:lvl>
+    <w:lvl w:ilvl="2" w:tplc="0416001B" w:tentative="1">
+      <w:start w:val="1"/>
+      <w:numFmt w:val="lowerRoman"/>
+      <w:lvlText w:val="%3."/>
+      <w:lvlJc w:val="right"/>
+      <w:pPr>
+        <w:ind w:left="2160" w:hanging="180"/>
+      </w:pPr>
+    </w:lvl>
+    <w:lvl w:ilvl="3" w:tplc="0416000F" w:tentative="1">
+      <w:start w:val="1"/>
+      <w:numFmt w:val="decimal"/>
+      <w:lvlText w:val="%4."/>
+      <w:lvlJc w:val="left"/>
+      <w:pPr>
+        <w:ind w:left="2880" w:hanging="360"/>
+      </w:pPr>
+    </w:lvl>
+    <w:lvl w:ilvl="4" w:tplc="04160019" w:tentative="1">
+      <w:start w:val="1"/>
+      <w:numFmt w:val="lowerLetter"/>
+      <w:lvlText w:val="%5."/>
+      <w:lvlJc w:val="left"/>
+      <w:pPr>
+        <w:ind w:left="3600" w:hanging="360"/>
+      </w:pPr>
+    </w:lvl>
+    <w:lvl w:ilvl="5" w:tplc="0416001B" w:tentative="1">
+      <w:start w:val="1"/>
+      <w:numFmt w:val="lowerRoman"/>
+      <w:lvlText w:val="%6."/>
+      <w:lvlJc w:val="right"/>
+      <w:pPr>
+        <w:ind w:left="4320" w:hanging="180"/>
+      </w:pPr>
+    </w:lvl>
+    <w:lvl w:ilvl="6" w:tplc="0416000F" w:tentative="1">
+      <w:start w:val="1"/>
+      <w:numFmt w:val="decimal"/>
+      <w:lvlText w:val="%7."/>
+      <w:lvlJc w:val="left"/>
+      <w:pPr>
+        <w:ind w:left="5040" w:hanging="360"/>
+      </w:pPr>
+    </w:lvl>
+    <w:lvl w:ilvl="7" w:tplc="04160019" w:tentative="1">
+      <w:start w:val="1"/>
+      <w:numFmt w:val="lowerLetter"/>
+      <w:lvlText w:val="%8."/>
+      <w:lvlJc w:val="left"/>
+      <w:pPr>
+        <w:ind w:left="5760" w:hanging="360"/>
+      </w:pPr>
+    </w:lvl>
+    <w:lvl w:ilvl="8" w:tplc="0416001B" w:tentative="1">
+      <w:start w:val="1"/>
+      <w:numFmt w:val="lowerRoman"/>
+      <w:lvlText w:val="%9."/>
+      <w:lvlJc w:val="right"/>
+      <w:pPr>
+        <w:ind w:left="6480" w:hanging="180"/>
+      </w:pPr>
+    </w:lvl>
+  </w:abstractNum>
+  <w:num w:numId="1" w16cid:durableId="1515420451">
     <w:abstractNumId w:val="0"/>
   </w:num>
-  <w:num w:numId="2">
+  <w:num w:numId="2" w16cid:durableId="781386470">
+    <w:abstractNumId w:val="2"/>
+  </w:num>
+  <w:num w:numId="3" w16cid:durableId="5134668">
     <w:abstractNumId w:val="1"/>
   </w:num>
 </w:numbering>
 </file>
 
 <file path=word/styles.xml><?xml version="1.0" encoding="utf-8"?>
-<w:styles xmlns:mc="http://schemas.openxmlformats.org/markup-compatibility/2006" xmlns:r="http://schemas.openxmlformats.org/officeDocument/2006/relationships" xmlns:w="http://schemas.openxmlformats.org/wordprocessingml/2006/main" xmlns:w14="http://schemas.microsoft.com/office/word/2010/wordml" xmlns:w15="http://schemas.microsoft.com/office/word/2012/wordml" mc:Ignorable="w14 w15">
+<w:styles xmlns:mc="http://schemas.openxmlformats.org/markup-compatibility/2006" xmlns:r="http://schemas.openxmlformats.org/officeDocument/2006/relationships" xmlns:w="http://schemas.openxmlformats.org/wordprocessingml/2006/main" xmlns:w14="http://schemas.microsoft.com/office/word/2010/wordml" xmlns:w15="http://schemas.microsoft.com/office/word/2012/wordml" xmlns:w16cex="http://schemas.microsoft.com/office/word/2018/wordml/cex" xmlns:w16cid="http://schemas.microsoft.com/office/word/2016/wordml/cid" xmlns:w16="http://schemas.microsoft.com/office/word/2018/wordml" xmlns:w16sdtdh="http://schemas.microsoft.com/office/word/2020/wordml/sdtdatahash" xmlns:w16se="http://schemas.microsoft.com/office/word/2015/wordml/symex" mc:Ignorable="w14 w15 w16se w16cid w16 w16cex w16sdtdh">
   <w:docDefaults>
     <w:rPrDefault>
       <w:rPr>
@@ -3021,7 +3485,7 @@
       </w:pPr>
     </w:pPrDefault>
   </w:docDefaults>
-  <w:latentStyles w:defLockedState="0" w:defUIPriority="99" w:defSemiHidden="0" w:defUnhideWhenUsed="0" w:defQFormat="0" w:count="371">
+  <w:latentStyles w:defLockedState="0" w:defUIPriority="99" w:defSemiHidden="0" w:defUnhideWhenUsed="0" w:defQFormat="0" w:count="376">
     <w:lsdException w:name="Normal" w:uiPriority="0" w:qFormat="1"/>
     <w:lsdException w:name="heading 1" w:uiPriority="9" w:qFormat="1"/>
     <w:lsdException w:name="heading 2" w:semiHidden="1" w:uiPriority="0" w:unhideWhenUsed="1" w:qFormat="1"/>
@@ -3127,7 +3591,6 @@
     <w:lsdException w:name="HTML Sample" w:semiHidden="1" w:unhideWhenUsed="1"/>
     <w:lsdException w:name="HTML Typewriter" w:semiHidden="1" w:unhideWhenUsed="1"/>
     <w:lsdException w:name="HTML Variable" w:semiHidden="1" w:unhideWhenUsed="1"/>
-    <w:lsdException w:name="Normal Table" w:semiHidden="1" w:unhideWhenUsed="1"/>
     <w:lsdException w:name="annotation subject" w:semiHidden="1" w:unhideWhenUsed="1"/>
     <w:lsdException w:name="No List" w:semiHidden="1" w:unhideWhenUsed="1"/>
     <w:lsdException w:name="Outline List 1" w:semiHidden="1" w:unhideWhenUsed="1"/>
@@ -3170,11 +3633,8 @@
     <w:lsdException w:name="Table Contemporary" w:semiHidden="1" w:unhideWhenUsed="1"/>
     <w:lsdException w:name="Table Elegant" w:semiHidden="1" w:unhideWhenUsed="1"/>
     <w:lsdException w:name="Table Professional" w:semiHidden="1" w:unhideWhenUsed="1"/>
-    <w:lsdException w:name="Table Subtle 1" w:semiHidden="1" w:unhideWhenUsed="1"/>
     <w:lsdException w:name="Table Subtle 2" w:semiHidden="1" w:unhideWhenUsed="1"/>
     <w:lsdException w:name="Table Web 1" w:semiHidden="1" w:unhideWhenUsed="1"/>
-    <w:lsdException w:name="Table Web 2" w:semiHidden="1" w:unhideWhenUsed="1"/>
-    <w:lsdException w:name="Table Web 3" w:semiHidden="1" w:unhideWhenUsed="1"/>
     <w:lsdException w:name="Balloon Text" w:semiHidden="1" w:unhideWhenUsed="1"/>
     <w:lsdException w:name="Table Grid" w:uiPriority="39"/>
     <w:lsdException w:name="Table Theme" w:semiHidden="1" w:unhideWhenUsed="1"/>
@@ -3393,6 +3853,11 @@
     <w:lsdException w:name="List Table 5 Dark Accent 6" w:uiPriority="50"/>
     <w:lsdException w:name="List Table 6 Colorful Accent 6" w:uiPriority="51"/>
     <w:lsdException w:name="List Table 7 Colorful Accent 6" w:uiPriority="52"/>
+    <w:lsdException w:name="Mention" w:semiHidden="1" w:unhideWhenUsed="1"/>
+    <w:lsdException w:name="Smart Hyperlink" w:semiHidden="1" w:unhideWhenUsed="1"/>
+    <w:lsdException w:name="Hashtag" w:semiHidden="1" w:unhideWhenUsed="1"/>
+    <w:lsdException w:name="Unresolved Mention" w:semiHidden="1" w:unhideWhenUsed="1"/>
+    <w:lsdException w:name="Smart Link" w:semiHidden="1" w:unhideWhenUsed="1"/>
   </w:latentStyles>
   <w:style w:type="paragraph" w:default="1" w:styleId="Normal">
     <w:name w:val="Normal"/>
@@ -3574,6 +4039,21 @@
       <w:color w:val="44546A" w:themeColor="text2"/>
       <w:sz w:val="18"/>
       <w:szCs w:val="18"/>
+    </w:rPr>
+  </w:style>
+  <w:style w:type="character" w:customStyle="1" w:styleId="fontstyle21">
+    <w:name w:val="fontstyle21"/>
+    <w:basedOn w:val="Fontepargpadro"/>
+    <w:rsid w:val="009267D5"/>
+    <w:rPr>
+      <w:rFonts w:ascii="Times New Roman" w:hAnsi="Times New Roman" w:cs="Times New Roman" w:hint="default"/>
+      <w:b w:val="0"/>
+      <w:bCs w:val="0"/>
+      <w:i/>
+      <w:iCs/>
+      <w:color w:val="000000"/>
+      <w:sz w:val="24"/>
+      <w:szCs w:val="24"/>
     </w:rPr>
   </w:style>
 </w:styles>

</xml_diff>